<commit_message>
Anteproyecto finalizado pendiente de revisión; Añadido el evento para que el concepto coja el valor de otros cuando toque
</commit_message>
<xml_diff>
--- a/Anteproyecto DAM.docx
+++ b/Anteproyecto DAM.docx
@@ -10,7 +10,6 @@
           <w:docPartUnique/>
         </w:docPartObj>
       </w:sdtPr>
-      <w:sdtEndPr/>
       <w:sdtContent>
         <w:p>
           <w:r>
@@ -89,7 +88,6 @@
                                   <w:dataBinding w:prefixMappings="xmlns:ns0='http://schemas.openxmlformats.org/package/2006/metadata/core-properties' xmlns:ns1='http://purl.org/dc/elements/1.1/'" w:xpath="/ns0:coreProperties[1]/ns1:title[1]" w:storeItemID="{6C3C8BC8-F283-45AE-878A-BAB7291924A1}"/>
                                   <w:text/>
                                 </w:sdtPr>
-                                <w:sdtEndPr/>
                                 <w:sdtContent>
                                   <w:p>
                                     <w:pPr>
@@ -136,7 +134,6 @@
                                   <w:dataBinding w:prefixMappings="xmlns:ns0='http://schemas.microsoft.com/office/2006/coverPageProps'" w:xpath="/ns0:CoverPageProperties[1]/ns0:Abstract[1]" w:storeItemID="{55AF091B-3C7A-41E3-B477-F2FDAA23CFDA}"/>
                                   <w:text/>
                                 </w:sdtPr>
-                                <w:sdtEndPr/>
                                 <w:sdtContent>
                                   <w:p>
                                     <w:pPr>
@@ -637,24 +634,9 @@
     </w:p>
     <w:p>
       <w:r>
-        <w:t xml:space="preserve">El proyecto consiste en una aplicación </w:t>
-      </w:r>
-      <w:r>
-        <w:t>para gestionar la economía familiar o personal del usuario y ayudar a controlar los gastos.</w:t>
-      </w:r>
-    </w:p>
-    <w:p>
-      <w:r>
-        <w:t>Su principal funcionalidad será la de manejar una base de dato</w:t>
-      </w:r>
-      <w:r>
-        <w:t xml:space="preserve">s donde se alojarán los distintos gastos que se vayan introduciendo para que, posteriormente, se puedan visualizar </w:t>
-      </w:r>
-      <w:r>
-        <w:t>de forma ordenada.</w:t>
-      </w:r>
-    </w:p>
-    <w:p/>
+        <w:t>El proyecto consiste en una aplicación móvil para Android, diseñada bajo la arquitectura MVVM, cuyo propósito es gestionar la economía familiar o personal del usuario y ayudar a controlar sus gastos de manera eficiente.</w:t>
+      </w:r>
+    </w:p>
     <w:p>
       <w:r>
         <w:t>Introducción.</w:t>
@@ -662,10 +644,13 @@
     </w:p>
     <w:p>
       <w:r>
-        <w:t>El objetivo principal de la aplicación es la de ayudar al usuario a llevar la cuenta de sus gastos personales</w:t>
-      </w:r>
-      <w:r>
-        <w:t xml:space="preserve"> ya que hoy en día es normal que una persona tenga múltiples gast</w:t>
+        <w:t>El objetivo principal de la aplicación es ofrecer al usuario una herramienta eficiente para el seguimiento y control de sus gastos personales y familiares</w:t>
+      </w:r>
+      <w:r>
+        <w:t xml:space="preserve"> </w:t>
+      </w:r>
+      <w:r>
+        <w:t>ya que hoy en día es normal que una persona tenga múltiples gast</w:t>
       </w:r>
       <w:r>
         <w:t xml:space="preserve">os. Por un </w:t>
@@ -753,6 +738,11 @@
         <w:t xml:space="preserve"> gestionar nuestra economía de forma eficiente y controlada, optimizar recursos o mejorar la productividad.</w:t>
       </w:r>
     </w:p>
+    <w:p>
+      <w:r>
+        <w:t>La aplicación aborda estos desafíos mediante el uso de tecnologías móviles avanzadas, asegurando una experiencia de usuario fluida y una gestión eficiente de los datos financieros.</w:t>
+      </w:r>
+    </w:p>
     <w:p/>
     <w:p>
       <w:r>
@@ -778,6 +768,30 @@
     </w:p>
     <w:p>
       <w:r>
+        <w:t>Queremos d</w:t>
+      </w:r>
+      <w:r>
+        <w:t>esarrollar una arquitectura sólida basada en el patrón MVVM (</w:t>
+      </w:r>
+      <w:proofErr w:type="spellStart"/>
+      <w:r>
+        <w:t>Model</w:t>
+      </w:r>
+      <w:proofErr w:type="spellEnd"/>
+      <w:r>
+        <w:t>-View-</w:t>
+      </w:r>
+      <w:proofErr w:type="spellStart"/>
+      <w:r>
+        <w:t>ViewModel</w:t>
+      </w:r>
+      <w:proofErr w:type="spellEnd"/>
+      <w:r>
+        <w:t>) para asegurar la separación de responsabilidades y mejorar la mantenibilidad del código.</w:t>
+      </w:r>
+    </w:p>
+    <w:p>
+      <w:r>
         <w:t xml:space="preserve">Trataremos de que la interfaz sea lo más sencilla e </w:t>
       </w:r>
       <w:proofErr w:type="spellStart"/>
@@ -792,22 +806,10 @@
         <w:t xml:space="preserve"> ni el diseño que ha de ser atractivo ni la usabilidad.</w:t>
       </w:r>
     </w:p>
-    <w:p>
-      <w:r>
-        <w:t xml:space="preserve">Debemos manejar correctamente los datos </w:t>
-      </w:r>
-      <w:r>
-        <w:t>del usuario teniendo como objetivo</w:t>
-      </w:r>
-      <w:r>
-        <w:t xml:space="preserve"> esencial la consistencia de datos y por otro lado la co</w:t>
-      </w:r>
-      <w:r>
-        <w:t>rrecta visualización y filtrado de los datos de cara a mostrarlos al usuario.</w:t>
-      </w:r>
-    </w:p>
-    <w:p>
-      <w:r>
+    <w:p/>
+    <w:p>
+      <w:r>
+        <w:lastRenderedPageBreak/>
         <w:t xml:space="preserve">Algo que también deberemos tener en cuenta es que la inserción de registros </w:t>
       </w:r>
       <w:proofErr w:type="spellStart"/>
@@ -816,99 +818,437 @@
       </w:r>
       <w:proofErr w:type="spellEnd"/>
       <w:r>
-        <w:t xml:space="preserve"> de ser lo más sencilla y rápida que se pueda, ya que es esencial que el usuario tenga </w:t>
-      </w:r>
+        <w:t xml:space="preserve"> de ser lo más sencilla y rápida que se pueda, ya que es esencial que el usuario tenga facilidad para que cada vez que tenga un gasto</w:t>
+      </w:r>
+      <w:r>
+        <w:t xml:space="preserve"> lo pueda introducir en la aplicación sin que ello le suponga</w:t>
+      </w:r>
+      <w:r>
+        <w:t xml:space="preserve"> una tarea tediosa.</w:t>
+      </w:r>
+    </w:p>
+    <w:p>
+      <w:r>
+        <w:t>Otro objetivo es el de o</w:t>
+      </w:r>
+      <w:r>
+        <w:t xml:space="preserve">ptimizar la inserción y visualización de los datos, garantizando la integridad y consistencia mediante el uso de tecnologías de persistencia de datos modernas como </w:t>
+      </w:r>
+      <w:proofErr w:type="spellStart"/>
+      <w:r>
+        <w:t>Room</w:t>
+      </w:r>
+      <w:proofErr w:type="spellEnd"/>
+      <w:r>
+        <w:t>.</w:t>
+      </w:r>
+    </w:p>
+    <w:p/>
+    <w:p>
+      <w:r>
+        <w:t>Descripción del proyecto.</w:t>
+      </w:r>
+    </w:p>
+    <w:p/>
+    <w:p>
+      <w:r>
+        <w:t>Tendremos una pantalla de bienvenida</w:t>
+      </w:r>
+      <w:r>
+        <w:t xml:space="preserve"> con el título de la aplicación</w:t>
+      </w:r>
+      <w:r>
+        <w:t xml:space="preserve"> y el registro</w:t>
+      </w:r>
+      <w:r>
+        <w:t>.</w:t>
+      </w:r>
+    </w:p>
+    <w:p>
+      <w:r>
+        <w:t>La pantalla de bienvenida nos llevará a la pantalla principal donde tendremos el menú inicial</w:t>
+      </w:r>
+      <w:r>
+        <w:t xml:space="preserve"> con acceso a distintas funcionalidades: gastos, ingresos, añadir un gasto</w:t>
+      </w:r>
+      <w:r>
+        <w:t xml:space="preserve"> o añadir un ingreso serán las principales,</w:t>
+      </w:r>
+      <w:r>
+        <w:t xml:space="preserve"> que serán ampliadas a medida que el tiempo de desarrollo lo permita con otras como podrían ser: registro de transferencias, </w:t>
+      </w:r>
+      <w:r>
+        <w:t>presupuestos</w:t>
+      </w:r>
+      <w:r>
+        <w:t xml:space="preserve"> y estadísticas.</w:t>
+      </w:r>
+    </w:p>
+    <w:p>
+      <w:r>
+        <w:t xml:space="preserve">Cada una de las funcionalidades principales, como la inserción de registros, será gestionada mediante un </w:t>
+      </w:r>
+      <w:proofErr w:type="spellStart"/>
+      <w:r>
+        <w:t>ViewModel</w:t>
+      </w:r>
+      <w:proofErr w:type="spellEnd"/>
+      <w:r>
+        <w:t>, permitiendo mantener los datos persistentes a través de cambios de configuración de la aplicación. El uso de fragmentos permitirá una mejor organización del código y facilitará futuras expansiones.</w:t>
+      </w:r>
+    </w:p>
+    <w:p/>
+    <w:p>
+      <w:r>
+        <w:t>Funcionalidades principales:</w:t>
+      </w:r>
+    </w:p>
+    <w:p>
+      <w:r>
+        <w:t xml:space="preserve">La opción de “gastos” </w:t>
+      </w:r>
+      <w:r>
+        <w:t xml:space="preserve">y la de “ingresos” </w:t>
+      </w:r>
+      <w:r>
+        <w:t>nos llevará a otra pantalla donde</w:t>
+      </w:r>
+      <w:r>
+        <w:t xml:space="preserve"> tendremos un menú </w:t>
+      </w:r>
+      <w:r>
+        <w:t xml:space="preserve">para </w:t>
+      </w:r>
+      <w:r>
+        <w:t>escoger qué tipo de gasto</w:t>
+      </w:r>
+      <w:r>
+        <w:t>s o ingresos</w:t>
+      </w:r>
+      <w:r>
+        <w:t xml:space="preserve"> queremos visualizar</w:t>
+      </w:r>
+      <w:r>
+        <w:t>.</w:t>
+      </w:r>
+    </w:p>
+    <w:p>
+      <w:r>
+        <w:t>Las opciones de “añadir gasto” y “añadir ingreso” nos llevará a una pantalla donde podremos introducir un registro en la base de datos</w:t>
+      </w:r>
+      <w:r>
+        <w:t>.</w:t>
+      </w:r>
+    </w:p>
+    <w:p>
+      <w:r>
+        <w:t xml:space="preserve">Las funcionalidades principales como la inserción y visualización de registros se implementarán siguiendo el patrón MVVM, con fragmentos para garantizar una interfaz modular y escalable. El uso de </w:t>
+      </w:r>
+      <w:proofErr w:type="spellStart"/>
+      <w:r>
+        <w:t>RecyclerView</w:t>
+      </w:r>
+      <w:proofErr w:type="spellEnd"/>
+      <w:r>
+        <w:t xml:space="preserve">, gestionado a través de un </w:t>
+      </w:r>
+      <w:proofErr w:type="spellStart"/>
+      <w:r>
+        <w:t>Adapter</w:t>
+      </w:r>
+      <w:proofErr w:type="spellEnd"/>
+      <w:r>
+        <w:t xml:space="preserve"> personalizado, permitirá una presentación optimizada de los datos.</w:t>
+      </w:r>
+    </w:p>
+    <w:p/>
+    <w:p>
+      <w:r>
+        <w:t xml:space="preserve">Funcionalidades </w:t>
+      </w:r>
+      <w:r>
+        <w:t>de ampliación:</w:t>
+      </w:r>
+    </w:p>
+    <w:p>
       <w:r>
         <w:lastRenderedPageBreak/>
-        <w:t>facilidad para que cada vez que tenga un gasto</w:t>
-      </w:r>
-      <w:r>
-        <w:t xml:space="preserve"> lo pueda introducir en la aplicación sin que ello le suponga</w:t>
-      </w:r>
-      <w:r>
-        <w:t xml:space="preserve"> una tarea tediosa.</w:t>
-      </w:r>
-    </w:p>
-    <w:p/>
-    <w:p>
-      <w:r>
-        <w:t>Descripción del proyecto.</w:t>
-      </w:r>
-    </w:p>
-    <w:p/>
-    <w:p>
-      <w:r>
-        <w:t>Tendremos una pantalla de bienvenida</w:t>
-      </w:r>
-      <w:r>
-        <w:t xml:space="preserve"> con el título de la aplicación</w:t>
-      </w:r>
-      <w:r>
-        <w:t xml:space="preserve"> y el registro</w:t>
-      </w:r>
+        <w:t>Transferencias: permitiría tener en una tabla aparte, los registros con las transferencias realizadas o recibidas por el usuario.</w:t>
+      </w:r>
+      <w:r>
+        <w:t xml:space="preserve"> Ya que no se pueden considerar como un gasto o un ingreso ya que pueden ser transferencias a uno mismo o a un miembro de la familia</w:t>
+      </w:r>
+      <w:r>
+        <w:t xml:space="preserve"> considero que deben ir aparte.</w:t>
+      </w:r>
+    </w:p>
+    <w:p>
+      <w:r>
+        <w:t>Creo que el hecho de que no va a ser posible, por lo menos en est</w:t>
+      </w:r>
+      <w:r>
+        <w:t xml:space="preserve">a versión, lograr </w:t>
+      </w:r>
+      <w:r>
+        <w:t xml:space="preserve">la integración con </w:t>
+      </w:r>
+      <w:r>
+        <w:t xml:space="preserve">otras </w:t>
+      </w:r>
+      <w:r>
+        <w:t>aplicaciones de banca</w:t>
+      </w:r>
+      <w:r>
+        <w:t xml:space="preserve">, hace que sea la funcionalidad que, de realizarse, sería la última en </w:t>
+      </w:r>
+      <w:r>
+        <w:t xml:space="preserve">agregar a la </w:t>
+      </w:r>
+      <w:proofErr w:type="gramStart"/>
+      <w:r>
+        <w:t>app</w:t>
+      </w:r>
+      <w:proofErr w:type="gramEnd"/>
       <w:r>
         <w:t>.</w:t>
       </w:r>
     </w:p>
     <w:p>
       <w:r>
-        <w:t>La pantalla de bienvenida nos llevará a la pantalla principal donde tendremos el menú inicial</w:t>
-      </w:r>
-      <w:r>
-        <w:t xml:space="preserve"> con acceso a distintas funcionalidades: gastos, ingresos, añadir un gasto</w:t>
-      </w:r>
-      <w:r>
-        <w:t xml:space="preserve"> o añadir un ingreso serán las principales,</w:t>
-      </w:r>
-      <w:r>
-        <w:t xml:space="preserve"> que serán ampliadas a medida que el tiempo de desarrollo lo permita con otras como podrían ser: registro de transferencias, </w:t>
-      </w:r>
-      <w:r>
-        <w:t>presupuestos</w:t>
-      </w:r>
-      <w:r>
-        <w:t xml:space="preserve"> y estadísticas.</w:t>
-      </w:r>
-    </w:p>
-    <w:p/>
-    <w:p>
-      <w:r>
-        <w:t>Funcionalidades principales:</w:t>
-      </w:r>
-    </w:p>
-    <w:p>
-      <w:r>
-        <w:t xml:space="preserve">La opción de “gastos” </w:t>
-      </w:r>
-      <w:r>
-        <w:t xml:space="preserve">y la de “ingresos” </w:t>
-      </w:r>
-      <w:r>
-        <w:t>nos llevará a otra pantalla donde</w:t>
-      </w:r>
-      <w:r>
-        <w:t xml:space="preserve"> tendremos un menú </w:t>
-      </w:r>
-      <w:r>
-        <w:t xml:space="preserve">para </w:t>
-      </w:r>
-      <w:r>
-        <w:t>escoger qué tipo de gasto</w:t>
-      </w:r>
-      <w:r>
-        <w:t>s o ingresos</w:t>
-      </w:r>
-      <w:r>
-        <w:t xml:space="preserve"> queremos visualizar</w:t>
-      </w:r>
+        <w:t>Presupuestos: al contrario de la anterior sí que considero que esta funcionalidad es muy interesante por lo que</w:t>
+      </w:r>
+      <w:r>
+        <w:t xml:space="preserve"> tendrá preferencia sobre las demás. Consistiría en darle al usuario la posibilidad de crear presupuestos personalizados, tanto globales como por</w:t>
+      </w:r>
+      <w:r>
+        <w:t xml:space="preserve"> tipos de gasto, </w:t>
+      </w:r>
+      <w:r>
+        <w:t>incluyendo alertas sobre el nivel de presupuesto alcanzado, gráficas, etc.</w:t>
+      </w:r>
+    </w:p>
+    <w:p>
+      <w:r>
+        <w:t xml:space="preserve">La funcionalidad de presupuestos implementará un sistema de alertas basado en cálculos en tiempo real con observación de datos desde el </w:t>
+      </w:r>
+      <w:proofErr w:type="spellStart"/>
+      <w:r>
+        <w:t>ViewModel</w:t>
+      </w:r>
+      <w:proofErr w:type="spellEnd"/>
+      <w:r>
+        <w:t xml:space="preserve">. Se integrarán gráficos a través de bibliotecas externas, como </w:t>
+      </w:r>
+      <w:proofErr w:type="spellStart"/>
+      <w:r>
+        <w:t>MPAndroidChart</w:t>
+      </w:r>
+      <w:proofErr w:type="spellEnd"/>
+      <w:r>
+        <w:t>, para una representación visual interactiva de los datos.</w:t>
+      </w:r>
+    </w:p>
+    <w:p>
+      <w:r>
+        <w:t xml:space="preserve">Estadística: esta funcionalidad </w:t>
+      </w:r>
+      <w:r>
+        <w:t xml:space="preserve">generaría, tomando como datos los que tengamos guardados en la base de datos, estadísticas y/o gráficas mostrando </w:t>
+      </w:r>
+      <w:r>
+        <w:t xml:space="preserve">los datos estructurados </w:t>
+      </w:r>
+      <w:r>
+        <w:t>al usuario sobre sus gastos e ingresos.</w:t>
+      </w:r>
+    </w:p>
+    <w:p/>
+    <w:p>
+      <w:r>
+        <w:t>Plataformas.</w:t>
+      </w:r>
+    </w:p>
+    <w:p>
+      <w:r>
+        <w:t xml:space="preserve">La plataforma escogida es Android. El motivo es </w:t>
+      </w:r>
+      <w:r>
+        <w:t>que es la plataforma con más usuarios.</w:t>
+      </w:r>
+    </w:p>
+    <w:p>
+      <w:proofErr w:type="gramStart"/>
+      <w:r>
+        <w:t>Tecnologías a utilizar</w:t>
+      </w:r>
+      <w:proofErr w:type="gramEnd"/>
       <w:r>
         <w:t>.</w:t>
       </w:r>
     </w:p>
     <w:p>
       <w:r>
-        <w:t>Las opciones de “añadir gasto” y “añadir ingreso” nos llevará a una pantalla donde podremos introducir un registro en la base de datos</w:t>
-      </w:r>
+        <w:t xml:space="preserve">El lenguaje de programación será </w:t>
+      </w:r>
+      <w:proofErr w:type="spellStart"/>
+      <w:r>
+        <w:t>Kotlin</w:t>
+      </w:r>
+      <w:proofErr w:type="spellEnd"/>
+      <w:r>
+        <w:t xml:space="preserve">. Actualmente </w:t>
+      </w:r>
+      <w:proofErr w:type="spellStart"/>
+      <w:r>
+        <w:t>Kotlin</w:t>
+      </w:r>
+      <w:proofErr w:type="spellEnd"/>
+      <w:r>
+        <w:t xml:space="preserve"> es el lenguaje oficial de Android.</w:t>
+      </w:r>
+    </w:p>
+    <w:p>
+      <w:r>
+        <w:t>El IDE para realizar el proyecto será Android Studio.</w:t>
+      </w:r>
+    </w:p>
+    <w:p>
+      <w:r>
+        <w:t>Usaremos</w:t>
+      </w:r>
+      <w:r>
+        <w:t xml:space="preserve"> un enfoque modular mediante</w:t>
+      </w:r>
+      <w:r>
+        <w:t xml:space="preserve"> fragmentos para la interfaz, pues es la práctica recomendada por Android</w:t>
+      </w:r>
+      <w:r>
+        <w:t xml:space="preserve"> y</w:t>
+      </w:r>
+      <w:r>
+        <w:t xml:space="preserve"> la asociación de vistas la haremos mediante </w:t>
+      </w:r>
+      <w:proofErr w:type="spellStart"/>
+      <w:r>
+        <w:t>viewBinding</w:t>
+      </w:r>
+      <w:proofErr w:type="spellEnd"/>
+      <w:r>
+        <w:t>, todo esto con el objetivo de mantener una aplicación escalable y bien estructurada.</w:t>
+      </w:r>
+    </w:p>
+    <w:p>
+      <w:r>
+        <w:t xml:space="preserve">Implementaremos la interfaz usando diferentes </w:t>
+      </w:r>
+      <w:proofErr w:type="spellStart"/>
+      <w:r>
+        <w:t>layouts</w:t>
+      </w:r>
+      <w:proofErr w:type="spellEnd"/>
+      <w:r>
+        <w:t xml:space="preserve">: </w:t>
+      </w:r>
+      <w:proofErr w:type="spellStart"/>
+      <w:r>
+        <w:t>LinearLayout</w:t>
+      </w:r>
+      <w:proofErr w:type="spellEnd"/>
+      <w:r>
+        <w:t xml:space="preserve">, </w:t>
+      </w:r>
+      <w:proofErr w:type="spellStart"/>
+      <w:r>
+        <w:t>FrameLayout</w:t>
+      </w:r>
+      <w:proofErr w:type="spellEnd"/>
+      <w:r>
+        <w:t>,</w:t>
+      </w:r>
+      <w:r>
+        <w:t xml:space="preserve"> </w:t>
+      </w:r>
+      <w:proofErr w:type="spellStart"/>
+      <w:r>
+        <w:t>RelativeLayout</w:t>
+      </w:r>
+      <w:proofErr w:type="spellEnd"/>
+      <w:r>
+        <w:t xml:space="preserve">, </w:t>
+      </w:r>
+      <w:proofErr w:type="spellStart"/>
+      <w:r>
+        <w:t>ConstraintLayout</w:t>
+      </w:r>
+      <w:proofErr w:type="spellEnd"/>
+      <w:r>
+        <w:t>, etc.</w:t>
+      </w:r>
+    </w:p>
+    <w:p>
+      <w:r>
+        <w:t xml:space="preserve">Haremos uso de </w:t>
+      </w:r>
+      <w:proofErr w:type="spellStart"/>
+      <w:r>
+        <w:t>ReciclerView</w:t>
+      </w:r>
+      <w:proofErr w:type="spellEnd"/>
+      <w:r>
+        <w:t xml:space="preserve"> para mostrar los datos de forma dinámica.</w:t>
+      </w:r>
+    </w:p>
+    <w:p>
+      <w:r>
+        <w:lastRenderedPageBreak/>
+        <w:t xml:space="preserve">Hemos seleccionado </w:t>
+      </w:r>
+      <w:proofErr w:type="spellStart"/>
+      <w:r>
+        <w:t>Room</w:t>
+      </w:r>
+      <w:proofErr w:type="spellEnd"/>
+      <w:r>
+        <w:t xml:space="preserve"> como capa de persistencia de datos, integrándolo con </w:t>
+      </w:r>
+      <w:proofErr w:type="spellStart"/>
+      <w:r>
+        <w:t>LiveData</w:t>
+      </w:r>
+      <w:proofErr w:type="spellEnd"/>
+      <w:r>
+        <w:t xml:space="preserve"> para manejar actualizaciones en tiempo real. El uso de KSP en lugar de KAPT optimizará la generación de código y reducirá los tiempos de compilación.</w:t>
+      </w:r>
+      <w:r>
+        <w:t xml:space="preserve"> </w:t>
+      </w:r>
+      <w:r>
+        <w:t xml:space="preserve">Junto con </w:t>
+      </w:r>
+      <w:proofErr w:type="spellStart"/>
+      <w:r>
+        <w:t>room</w:t>
+      </w:r>
+      <w:proofErr w:type="spellEnd"/>
+      <w:r>
+        <w:t xml:space="preserve">, usaremos </w:t>
+      </w:r>
+      <w:proofErr w:type="spellStart"/>
+      <w:r>
+        <w:t>viewModel</w:t>
+      </w:r>
+      <w:proofErr w:type="spellEnd"/>
+      <w:r>
+        <w:t xml:space="preserve"> para la consistencia de datos en la aplicación</w:t>
+      </w:r>
+      <w:r>
+        <w:t xml:space="preserve"> junto con otras tecnologías como </w:t>
+      </w:r>
+      <w:proofErr w:type="spellStart"/>
+      <w:r>
+        <w:t>LiveData</w:t>
+      </w:r>
+      <w:proofErr w:type="spellEnd"/>
       <w:r>
         <w:t>.</w:t>
       </w:r>
@@ -916,287 +1256,50 @@
     <w:p/>
     <w:p>
       <w:r>
-        <w:t xml:space="preserve">Funcionalidades </w:t>
-      </w:r>
-      <w:r>
-        <w:t>de ampliación:</w:t>
-      </w:r>
-    </w:p>
-    <w:p>
-      <w:r>
-        <w:t>Transferencias: permitiría tener en una tabla aparte, los registros con las transferencias realizadas o recibidas por el usuario.</w:t>
-      </w:r>
-      <w:r>
-        <w:t xml:space="preserve"> Ya que no se pueden considerar como un gasto o un ingreso ya que pueden ser transferencias a uno mismo o a un miembro de la familia</w:t>
-      </w:r>
-      <w:r>
-        <w:t xml:space="preserve"> considero que deben ir aparte.</w:t>
-      </w:r>
-    </w:p>
-    <w:p>
-      <w:r>
-        <w:t>Creo que el hecho de que no va a ser posible, por lo menos en est</w:t>
-      </w:r>
-      <w:r>
-        <w:t xml:space="preserve">a versión, lograr </w:t>
-      </w:r>
-      <w:r>
-        <w:t xml:space="preserve">la integración con </w:t>
-      </w:r>
-      <w:r>
-        <w:t xml:space="preserve">otras </w:t>
-      </w:r>
-      <w:r>
-        <w:t>aplicaciones de banca</w:t>
-      </w:r>
-      <w:r>
-        <w:t xml:space="preserve">, hace que sea la funcionalidad que, de realizarse, sería la última en </w:t>
-      </w:r>
-      <w:r>
-        <w:t xml:space="preserve">agregar a la </w:t>
-      </w:r>
-      <w:proofErr w:type="gramStart"/>
-      <w:r>
-        <w:t>app</w:t>
-      </w:r>
-      <w:proofErr w:type="gramEnd"/>
+        <w:t>Metodología.</w:t>
+      </w:r>
+    </w:p>
+    <w:p>
+      <w:r>
+        <w:t xml:space="preserve">Para el desarrollo de esta aplicación usaremos el IDE Android Studio, respaldado por Git mediante un repositorio en </w:t>
+      </w:r>
+      <w:proofErr w:type="spellStart"/>
+      <w:r>
+        <w:t>Github</w:t>
+      </w:r>
+      <w:proofErr w:type="spellEnd"/>
+      <w:r>
+        <w:t xml:space="preserve"> para el control de versiones.</w:t>
+      </w:r>
+    </w:p>
+    <w:p>
+      <w:r>
+        <w:t xml:space="preserve">Las pruebas de la aplicación se llevarán a cabo mediante test unitarios y pruebas instrumentadas, empleando herramientas como </w:t>
+      </w:r>
+      <w:proofErr w:type="spellStart"/>
+      <w:r>
+        <w:t>JUnit</w:t>
+      </w:r>
+      <w:proofErr w:type="spellEnd"/>
       <w:r>
         <w:t>.</w:t>
       </w:r>
     </w:p>
     <w:p>
       <w:r>
-        <w:t>Presupuestos: al contrario de la anterior sí que considero que esta funcionalidad es muy interesante por lo que</w:t>
-      </w:r>
-      <w:r>
-        <w:t xml:space="preserve"> tendrá preferencia sobre las demás. Consistiría en darle al usuario la posibilidad de crear presupuestos personalizados, tanto globales como por</w:t>
-      </w:r>
-      <w:r>
-        <w:t xml:space="preserve"> tipos de gasto, </w:t>
-      </w:r>
-      <w:r>
-        <w:t>incluyendo alertas sobre el nivel de presupuesto alcanzado, gráficas, etc.</w:t>
-      </w:r>
-    </w:p>
-    <w:p>
-      <w:r>
-        <w:lastRenderedPageBreak/>
-        <w:t xml:space="preserve">Estadística: esta funcionalidad </w:t>
-      </w:r>
-      <w:r>
-        <w:t xml:space="preserve">generaría, tomando como datos los que tengamos guardados en la base de datos, estadísticas y/o gráficas mostrando </w:t>
-      </w:r>
-      <w:r>
-        <w:t xml:space="preserve">los datos estructurados </w:t>
-      </w:r>
-      <w:r>
-        <w:t>al usuario sobre sus gastos e ingresos.</w:t>
-      </w:r>
-    </w:p>
-    <w:p/>
-    <w:p>
-      <w:r>
-        <w:t>Plataformas.</w:t>
-      </w:r>
-    </w:p>
-    <w:p>
-      <w:r>
-        <w:t xml:space="preserve">La plataforma escogida es Android. El motivo es </w:t>
-      </w:r>
-      <w:r>
-        <w:t>que es la plataforma con más usuarios.</w:t>
-      </w:r>
-    </w:p>
-    <w:p>
-      <w:proofErr w:type="gramStart"/>
-      <w:r>
-        <w:t>Tecnologías a utilizar</w:t>
-      </w:r>
-      <w:proofErr w:type="gramEnd"/>
-      <w:r>
-        <w:t>.</w:t>
-      </w:r>
-    </w:p>
-    <w:p>
-      <w:r>
-        <w:t xml:space="preserve">El lenguaje de programación será </w:t>
-      </w:r>
-      <w:proofErr w:type="spellStart"/>
-      <w:r>
-        <w:t>Kotlin</w:t>
-      </w:r>
-      <w:proofErr w:type="spellEnd"/>
-      <w:r>
-        <w:t xml:space="preserve">. Actualmente </w:t>
-      </w:r>
-      <w:proofErr w:type="spellStart"/>
-      <w:r>
-        <w:t>Kotlin</w:t>
-      </w:r>
-      <w:proofErr w:type="spellEnd"/>
-      <w:r>
-        <w:t xml:space="preserve"> es el lenguaje oficial de Android.</w:t>
-      </w:r>
-    </w:p>
-    <w:p>
-      <w:r>
-        <w:t>El IDE para realizar el proyecto será Android Studio.</w:t>
-      </w:r>
-    </w:p>
-    <w:p>
-      <w:r>
-        <w:t>Usaremos fragmentos para la interfaz, pues es la práctica recomendada por Android</w:t>
-      </w:r>
-      <w:r>
-        <w:t xml:space="preserve"> y</w:t>
-      </w:r>
-      <w:r>
-        <w:t xml:space="preserve"> la asociación de vistas la haremos mediante </w:t>
-      </w:r>
-      <w:proofErr w:type="spellStart"/>
-      <w:r>
-        <w:t>viewBinding</w:t>
-      </w:r>
-      <w:proofErr w:type="spellEnd"/>
-      <w:r>
-        <w:t>.</w:t>
-      </w:r>
-    </w:p>
-    <w:p>
-      <w:r>
-        <w:t xml:space="preserve">Implementaremos la interfaz usando diferentes </w:t>
-      </w:r>
-      <w:proofErr w:type="spellStart"/>
-      <w:r>
-        <w:t>layouts</w:t>
-      </w:r>
-      <w:proofErr w:type="spellEnd"/>
-      <w:r>
-        <w:t xml:space="preserve">: </w:t>
-      </w:r>
-      <w:proofErr w:type="spellStart"/>
-      <w:r>
-        <w:t>LinearLayout</w:t>
-      </w:r>
-      <w:proofErr w:type="spellEnd"/>
-      <w:r>
-        <w:t xml:space="preserve">, </w:t>
-      </w:r>
-      <w:proofErr w:type="spellStart"/>
-      <w:r>
-        <w:t>FrameLayout</w:t>
-      </w:r>
-      <w:proofErr w:type="spellEnd"/>
-      <w:r>
-        <w:t>,</w:t>
-      </w:r>
-      <w:r>
-        <w:t xml:space="preserve"> </w:t>
-      </w:r>
-      <w:proofErr w:type="spellStart"/>
-      <w:r>
-        <w:t>RelativeLayout</w:t>
-      </w:r>
-      <w:proofErr w:type="spellEnd"/>
-      <w:r>
-        <w:t xml:space="preserve">, </w:t>
-      </w:r>
-      <w:proofErr w:type="spellStart"/>
-      <w:r>
-        <w:t>ConstraintLayout</w:t>
-      </w:r>
-      <w:proofErr w:type="spellEnd"/>
-      <w:r>
-        <w:t>, etc.</w:t>
-      </w:r>
-    </w:p>
-    <w:p>
-      <w:r>
-        <w:t xml:space="preserve">Haremos uso de </w:t>
-      </w:r>
-      <w:proofErr w:type="spellStart"/>
-      <w:r>
-        <w:t>ReciclerView</w:t>
-      </w:r>
-      <w:proofErr w:type="spellEnd"/>
-      <w:r>
-        <w:t xml:space="preserve"> para mostrar los datos de forma dinámica.</w:t>
-      </w:r>
-    </w:p>
-    <w:p>
-      <w:r>
-        <w:t xml:space="preserve">La base de datos usada será SQLite mediante </w:t>
-      </w:r>
-      <w:proofErr w:type="spellStart"/>
-      <w:r>
-        <w:t>Room</w:t>
-      </w:r>
-      <w:proofErr w:type="spellEnd"/>
-      <w:r>
-        <w:t>.</w:t>
-      </w:r>
-    </w:p>
-    <w:p>
-      <w:r>
-        <w:t xml:space="preserve">Junto con </w:t>
-      </w:r>
-      <w:proofErr w:type="spellStart"/>
-      <w:r>
-        <w:t>room</w:t>
-      </w:r>
-      <w:proofErr w:type="spellEnd"/>
-      <w:r>
-        <w:t xml:space="preserve">, usaremos </w:t>
-      </w:r>
-      <w:proofErr w:type="spellStart"/>
-      <w:r>
-        <w:t>viewModel</w:t>
-      </w:r>
-      <w:proofErr w:type="spellEnd"/>
-      <w:r>
-        <w:t xml:space="preserve"> para la consistencia de datos en la aplicación</w:t>
-      </w:r>
-      <w:r>
-        <w:t xml:space="preserve"> junto con otras tecnologías como </w:t>
-      </w:r>
-      <w:proofErr w:type="spellStart"/>
-      <w:r>
-        <w:t>LiveData</w:t>
-      </w:r>
-      <w:proofErr w:type="spellEnd"/>
-      <w:r>
-        <w:t>.</w:t>
-      </w:r>
-    </w:p>
-    <w:p/>
-    <w:p>
-      <w:r>
-        <w:t>Metodología.</w:t>
-      </w:r>
-    </w:p>
-    <w:p/>
-    <w:p/>
-    <w:p/>
-    <w:p/>
-    <w:p/>
-    <w:p/>
-    <w:p/>
-    <w:p/>
-    <w:p/>
-    <w:p/>
-    <w:p/>
-    <w:p/>
-    <w:p/>
-    <w:p/>
-    <w:p/>
-    <w:p/>
-    <w:p/>
-    <w:p/>
-    <w:p/>
-    <w:p/>
-    <w:p/>
-    <w:p/>
-    <w:p/>
+        <w:t>En una primera etapa nos centraremos en el desarrollo de la lógica programática de las principales funcionalidades.</w:t>
+      </w:r>
+    </w:p>
+    <w:p>
+      <w:r>
+        <w:t>En una segunda etapa, pondremos más atención a toda la parte de la interfaz, intentando ajustar y pulir las vistas que tengamos funcionando. También tendremos que revisar la usabilidad de la aplicación.</w:t>
+      </w:r>
+    </w:p>
+    <w:p>
+      <w:r>
+        <w:t>En una hipotética tercera etapa el objetivo sería añadir nuevas funcionalidades que completen la aplicación.</w:t>
+      </w:r>
+    </w:p>
     <w:sectPr>
       <w:pgSz w:w="11906" w:h="16838"/>
       <w:pgMar w:top="1417" w:right="1701" w:bottom="1417" w:left="1701" w:header="708" w:footer="708" w:gutter="0"/>
@@ -1812,7 +1915,6 @@
   <w:style w:type="character" w:default="1" w:styleId="Fuentedeprrafopredeter">
     <w:name w:val="Default Paragraph Font"/>
     <w:uiPriority w:val="1"/>
-    <w:semiHidden/>
     <w:unhideWhenUsed/>
   </w:style>
   <w:style w:type="table" w:default="1" w:styleId="Tablanormal">

</xml_diff>

<commit_message>
Comprobacion de concepto valido al insertar en la base de datos
</commit_message>
<xml_diff>
--- a/Anteproyecto DAM.docx
+++ b/Anteproyecto DAM.docx
@@ -200,7 +200,6 @@
                             <w:dataBinding w:prefixMappings="xmlns:ns0='http://schemas.openxmlformats.org/package/2006/metadata/core-properties' xmlns:ns1='http://purl.org/dc/elements/1.1/'" w:xpath="/ns0:coreProperties[1]/ns1:title[1]" w:storeItemID="{6C3C8BC8-F283-45AE-878A-BAB7291924A1}"/>
                             <w:text/>
                           </w:sdtPr>
-                          <w:sdtEndPr/>
                           <w:sdtContent>
                             <w:p>
                               <w:pPr>
@@ -247,7 +246,6 @@
                             <w:dataBinding w:prefixMappings="xmlns:ns0='http://schemas.microsoft.com/office/2006/coverPageProps'" w:xpath="/ns0:CoverPageProperties[1]/ns0:Abstract[1]" w:storeItemID="{55AF091B-3C7A-41E3-B477-F2FDAA23CFDA}"/>
                             <w:text/>
                           </w:sdtPr>
-                          <w:sdtEndPr/>
                           <w:sdtContent>
                             <w:p>
                               <w:pPr>
@@ -589,44 +587,6 @@
       </w:sdtContent>
     </w:sdt>
     <w:p>
-      <w:proofErr w:type="spellStart"/>
-      <w:r>
-        <w:lastRenderedPageBreak/>
-        <w:t>Indice</w:t>
-      </w:r>
-      <w:proofErr w:type="spellEnd"/>
-      <w:r>
-        <w:t>.</w:t>
-      </w:r>
-    </w:p>
-    <w:p/>
-    <w:p/>
-    <w:p/>
-    <w:p/>
-    <w:p/>
-    <w:p/>
-    <w:p/>
-    <w:p/>
-    <w:p/>
-    <w:p/>
-    <w:p/>
-    <w:p/>
-    <w:p/>
-    <w:p/>
-    <w:p/>
-    <w:p/>
-    <w:p/>
-    <w:p/>
-    <w:p/>
-    <w:p/>
-    <w:p/>
-    <w:p/>
-    <w:p/>
-    <w:p/>
-    <w:p/>
-    <w:p/>
-    <w:p/>
-    <w:p>
       <w:r>
         <w:lastRenderedPageBreak/>
         <w:t>Resumen del proyecto.</w:t>
@@ -984,29 +944,21 @@
     </w:p>
     <w:p>
       <w:r>
-        <w:t>Creo que el hecho de que no va a ser posible, por lo menos en est</w:t>
-      </w:r>
-      <w:r>
-        <w:t xml:space="preserve">a versión, lograr </w:t>
-      </w:r>
-      <w:r>
-        <w:t xml:space="preserve">la integración con </w:t>
-      </w:r>
-      <w:r>
-        <w:t xml:space="preserve">otras </w:t>
-      </w:r>
-      <w:r>
-        <w:t>aplicaciones de banca</w:t>
-      </w:r>
-      <w:r>
-        <w:t xml:space="preserve">, hace que sea la funcionalidad que, de realizarse, sería la última en </w:t>
-      </w:r>
-      <w:r>
-        <w:t xml:space="preserve">agregar a la </w:t>
-      </w:r>
+        <w:t>Plataformas.</w:t>
+      </w:r>
+    </w:p>
+    <w:p>
+      <w:r>
+        <w:t xml:space="preserve">La plataforma escogida es Android. El motivo es </w:t>
+      </w:r>
+      <w:r>
+        <w:t>que es la plataforma con más usuarios.</w:t>
+      </w:r>
+    </w:p>
+    <w:p>
       <w:proofErr w:type="gramStart"/>
       <w:r>
-        <w:t>app</w:t>
+        <w:t>Tecnologías a utilizar</w:t>
       </w:r>
       <w:proofErr w:type="gramEnd"/>
       <w:r>
@@ -1015,288 +967,215 @@
     </w:p>
     <w:p>
       <w:r>
-        <w:t>Presupuestos: al contrario de la anterior sí que considero que esta funcionalidad es muy interesante por lo que</w:t>
-      </w:r>
-      <w:r>
-        <w:t xml:space="preserve"> tendrá preferencia sobre las demás. Consistiría en darle al usuario la posibilidad de crear presupuestos personalizados, tanto globales como por</w:t>
-      </w:r>
-      <w:r>
-        <w:t xml:space="preserve"> tipos de gasto, </w:t>
-      </w:r>
-      <w:r>
-        <w:t>incluyendo alertas sobre el nivel de presupuesto alcanzado, gráficas, etc.</w:t>
-      </w:r>
-    </w:p>
-    <w:p>
-      <w:r>
-        <w:t xml:space="preserve">La funcionalidad de presupuestos implementará un sistema de alertas basado en cálculos en tiempo real con observación de datos desde el </w:t>
-      </w:r>
-      <w:proofErr w:type="spellStart"/>
-      <w:r>
-        <w:t>ViewModel</w:t>
-      </w:r>
-      <w:proofErr w:type="spellEnd"/>
-      <w:r>
-        <w:t xml:space="preserve">. Se integrarán gráficos a través de bibliotecas externas, como </w:t>
-      </w:r>
-      <w:proofErr w:type="spellStart"/>
-      <w:r>
-        <w:t>MPAndroidChart</w:t>
-      </w:r>
-      <w:proofErr w:type="spellEnd"/>
-      <w:r>
-        <w:t>, para una representación visual interactiva de los datos.</w:t>
-      </w:r>
-    </w:p>
-    <w:p>
-      <w:r>
-        <w:t xml:space="preserve">Estadística: esta funcionalidad </w:t>
-      </w:r>
-      <w:r>
-        <w:t xml:space="preserve">generaría, tomando como datos los que tengamos guardados en la base de datos, estadísticas y/o gráficas mostrando </w:t>
-      </w:r>
-      <w:r>
-        <w:t xml:space="preserve">los datos estructurados </w:t>
-      </w:r>
-      <w:r>
-        <w:t>al usuario sobre sus gastos e ingresos.</w:t>
+        <w:t xml:space="preserve">El lenguaje de programación será </w:t>
+      </w:r>
+      <w:proofErr w:type="spellStart"/>
+      <w:r>
+        <w:t>Kotlin</w:t>
+      </w:r>
+      <w:proofErr w:type="spellEnd"/>
+      <w:r>
+        <w:t xml:space="preserve">. Actualmente </w:t>
+      </w:r>
+      <w:proofErr w:type="spellStart"/>
+      <w:r>
+        <w:t>Kotlin</w:t>
+      </w:r>
+      <w:proofErr w:type="spellEnd"/>
+      <w:r>
+        <w:t xml:space="preserve"> es el lenguaje oficial de Android.</w:t>
+      </w:r>
+    </w:p>
+    <w:p>
+      <w:r>
+        <w:t>El IDE para realizar el proyecto será Android Studio.</w:t>
+      </w:r>
+    </w:p>
+    <w:p>
+      <w:r>
+        <w:t>Usaremos</w:t>
+      </w:r>
+      <w:r>
+        <w:t xml:space="preserve"> un enfoque modular mediante</w:t>
+      </w:r>
+      <w:r>
+        <w:t xml:space="preserve"> fragmentos para la interfaz, pues es la práctica recomendada por Android</w:t>
+      </w:r>
+      <w:r>
+        <w:t xml:space="preserve"> y</w:t>
+      </w:r>
+      <w:r>
+        <w:t xml:space="preserve"> la asociación de vistas la haremos mediante </w:t>
+      </w:r>
+      <w:proofErr w:type="spellStart"/>
+      <w:r>
+        <w:t>viewBinding</w:t>
+      </w:r>
+      <w:proofErr w:type="spellEnd"/>
+      <w:r>
+        <w:t>, todo esto con el objetivo de mantener una aplicación escalable y bien estructurada.</w:t>
+      </w:r>
+    </w:p>
+    <w:p>
+      <w:r>
+        <w:t xml:space="preserve">Implementaremos la interfaz usando diferentes </w:t>
+      </w:r>
+      <w:proofErr w:type="spellStart"/>
+      <w:r>
+        <w:t>layouts</w:t>
+      </w:r>
+      <w:proofErr w:type="spellEnd"/>
+      <w:r>
+        <w:t xml:space="preserve">: </w:t>
+      </w:r>
+      <w:proofErr w:type="spellStart"/>
+      <w:r>
+        <w:t>LinearLayout</w:t>
+      </w:r>
+      <w:proofErr w:type="spellEnd"/>
+      <w:r>
+        <w:t xml:space="preserve">, </w:t>
+      </w:r>
+      <w:proofErr w:type="spellStart"/>
+      <w:r>
+        <w:t>FrameLayout</w:t>
+      </w:r>
+      <w:proofErr w:type="spellEnd"/>
+      <w:r>
+        <w:t>,</w:t>
+      </w:r>
+      <w:r>
+        <w:t xml:space="preserve"> </w:t>
+      </w:r>
+      <w:proofErr w:type="spellStart"/>
+      <w:r>
+        <w:t>RelativeLayout</w:t>
+      </w:r>
+      <w:proofErr w:type="spellEnd"/>
+      <w:r>
+        <w:t xml:space="preserve">, </w:t>
+      </w:r>
+      <w:proofErr w:type="spellStart"/>
+      <w:r>
+        <w:t>ConstraintLayout</w:t>
+      </w:r>
+      <w:proofErr w:type="spellEnd"/>
+      <w:r>
+        <w:t>, etc.</w:t>
+      </w:r>
+    </w:p>
+    <w:p>
+      <w:r>
+        <w:t xml:space="preserve">Haremos uso de </w:t>
+      </w:r>
+      <w:proofErr w:type="spellStart"/>
+      <w:r>
+        <w:t>ReciclerView</w:t>
+      </w:r>
+      <w:proofErr w:type="spellEnd"/>
+      <w:r>
+        <w:t xml:space="preserve"> para mostrar los datos de forma dinámica.</w:t>
+      </w:r>
+    </w:p>
+    <w:p>
+      <w:r>
+        <w:t xml:space="preserve">Hemos seleccionado </w:t>
+      </w:r>
+      <w:proofErr w:type="spellStart"/>
+      <w:r>
+        <w:t>Room</w:t>
+      </w:r>
+      <w:proofErr w:type="spellEnd"/>
+      <w:r>
+        <w:t xml:space="preserve"> como capa de persistencia de datos, integrándolo con </w:t>
+      </w:r>
+      <w:proofErr w:type="spellStart"/>
+      <w:r>
+        <w:t>LiveData</w:t>
+      </w:r>
+      <w:proofErr w:type="spellEnd"/>
+      <w:r>
+        <w:t xml:space="preserve"> para manejar actualizaciones en tiempo real. El uso de KSP en lugar de KAPT optimizará la generación de código y reducirá los tiempos de compilación.</w:t>
+      </w:r>
+      <w:r>
+        <w:t xml:space="preserve"> </w:t>
+      </w:r>
+      <w:r>
+        <w:t xml:space="preserve">Junto con </w:t>
+      </w:r>
+      <w:proofErr w:type="spellStart"/>
+      <w:r>
+        <w:t>room</w:t>
+      </w:r>
+      <w:proofErr w:type="spellEnd"/>
+      <w:r>
+        <w:t xml:space="preserve">, usaremos </w:t>
+      </w:r>
+      <w:proofErr w:type="spellStart"/>
+      <w:r>
+        <w:t>viewModel</w:t>
+      </w:r>
+      <w:proofErr w:type="spellEnd"/>
+      <w:r>
+        <w:t xml:space="preserve"> para la consistencia de datos en la aplicación</w:t>
+      </w:r>
+      <w:r>
+        <w:t xml:space="preserve"> junto con otras tecnologías como </w:t>
+      </w:r>
+      <w:proofErr w:type="spellStart"/>
+      <w:r>
+        <w:t>LiveData</w:t>
+      </w:r>
+      <w:proofErr w:type="spellEnd"/>
+      <w:r>
+        <w:t>.</w:t>
       </w:r>
     </w:p>
     <w:p/>
     <w:p>
       <w:r>
-        <w:t>Plataformas.</w:t>
-      </w:r>
-    </w:p>
-    <w:p>
-      <w:r>
-        <w:t xml:space="preserve">La plataforma escogida es Android. El motivo es </w:t>
-      </w:r>
-      <w:r>
-        <w:t>que es la plataforma con más usuarios.</w:t>
-      </w:r>
-    </w:p>
-    <w:p>
-      <w:proofErr w:type="gramStart"/>
-      <w:r>
-        <w:t>Tecnologías a utilizar</w:t>
-      </w:r>
-      <w:proofErr w:type="gramEnd"/>
+        <w:t>Metodología.</w:t>
+      </w:r>
+    </w:p>
+    <w:p>
+      <w:r>
+        <w:t xml:space="preserve">Para el desarrollo de esta aplicación usaremos el IDE Android Studio, respaldado por Git mediante un repositorio en </w:t>
+      </w:r>
+      <w:proofErr w:type="spellStart"/>
+      <w:r>
+        <w:t>Github</w:t>
+      </w:r>
+      <w:proofErr w:type="spellEnd"/>
+      <w:r>
+        <w:t xml:space="preserve"> para el control de versiones.</w:t>
+      </w:r>
+    </w:p>
+    <w:p>
+      <w:r>
+        <w:t xml:space="preserve">Las pruebas de la aplicación se llevarán a cabo mediante test unitarios y pruebas instrumentadas, empleando herramientas como </w:t>
+      </w:r>
+      <w:proofErr w:type="spellStart"/>
+      <w:r>
+        <w:t>JUnit</w:t>
+      </w:r>
+      <w:proofErr w:type="spellEnd"/>
       <w:r>
         <w:t>.</w:t>
       </w:r>
     </w:p>
     <w:p>
       <w:r>
-        <w:t xml:space="preserve">El lenguaje de programación será </w:t>
-      </w:r>
-      <w:proofErr w:type="spellStart"/>
-      <w:r>
-        <w:t>Kotlin</w:t>
-      </w:r>
-      <w:proofErr w:type="spellEnd"/>
-      <w:r>
-        <w:t xml:space="preserve">. Actualmente </w:t>
-      </w:r>
-      <w:proofErr w:type="spellStart"/>
-      <w:r>
-        <w:t>Kotlin</w:t>
-      </w:r>
-      <w:proofErr w:type="spellEnd"/>
-      <w:r>
-        <w:t xml:space="preserve"> es el lenguaje oficial de Android.</w:t>
-      </w:r>
-    </w:p>
-    <w:p>
-      <w:r>
-        <w:t>El IDE para realizar el proyecto será Android Studio.</w:t>
-      </w:r>
-    </w:p>
-    <w:p>
-      <w:r>
-        <w:t>Usaremos</w:t>
-      </w:r>
-      <w:r>
-        <w:t xml:space="preserve"> un enfoque modular mediante</w:t>
-      </w:r>
-      <w:r>
-        <w:t xml:space="preserve"> fragmentos para la interfaz, pues es la práctica recomendada por Android</w:t>
-      </w:r>
-      <w:r>
-        <w:t xml:space="preserve"> y</w:t>
-      </w:r>
-      <w:r>
-        <w:t xml:space="preserve"> la asociación de vistas la haremos mediante </w:t>
-      </w:r>
-      <w:proofErr w:type="spellStart"/>
-      <w:r>
-        <w:t>viewBinding</w:t>
-      </w:r>
-      <w:proofErr w:type="spellEnd"/>
-      <w:r>
-        <w:t>, todo esto con el objetivo de mantener una aplicación escalable y bien estructurada.</w:t>
-      </w:r>
-    </w:p>
-    <w:p>
-      <w:r>
-        <w:t xml:space="preserve">Implementaremos la interfaz usando diferentes </w:t>
-      </w:r>
-      <w:proofErr w:type="spellStart"/>
-      <w:r>
-        <w:t>layouts</w:t>
-      </w:r>
-      <w:proofErr w:type="spellEnd"/>
-      <w:r>
-        <w:t xml:space="preserve">: </w:t>
-      </w:r>
-      <w:proofErr w:type="spellStart"/>
-      <w:r>
-        <w:t>LinearLayout</w:t>
-      </w:r>
-      <w:proofErr w:type="spellEnd"/>
-      <w:r>
-        <w:t xml:space="preserve">, </w:t>
-      </w:r>
-      <w:proofErr w:type="spellStart"/>
-      <w:r>
-        <w:t>FrameLayout</w:t>
-      </w:r>
-      <w:proofErr w:type="spellEnd"/>
-      <w:r>
-        <w:t>,</w:t>
-      </w:r>
-      <w:r>
-        <w:t xml:space="preserve"> </w:t>
-      </w:r>
-      <w:proofErr w:type="spellStart"/>
-      <w:r>
-        <w:t>RelativeLayout</w:t>
-      </w:r>
-      <w:proofErr w:type="spellEnd"/>
-      <w:r>
-        <w:t xml:space="preserve">, </w:t>
-      </w:r>
-      <w:proofErr w:type="spellStart"/>
-      <w:r>
-        <w:t>ConstraintLayout</w:t>
-      </w:r>
-      <w:proofErr w:type="spellEnd"/>
-      <w:r>
-        <w:t>, etc.</w:t>
-      </w:r>
-    </w:p>
-    <w:p>
-      <w:r>
-        <w:t xml:space="preserve">Haremos uso de </w:t>
-      </w:r>
-      <w:proofErr w:type="spellStart"/>
-      <w:r>
-        <w:t>ReciclerView</w:t>
-      </w:r>
-      <w:proofErr w:type="spellEnd"/>
-      <w:r>
-        <w:t xml:space="preserve"> para mostrar los datos de forma dinámica.</w:t>
+        <w:t>En una primera etapa nos centraremos en el desarrollo de la lógica programática de las principales funcionalidades.</w:t>
+      </w:r>
+    </w:p>
+    <w:p>
+      <w:r>
+        <w:t>En una segunda etapa, pondremos más atención a toda la parte de la interfaz, intentando ajustar y pulir las vistas que tengamos funcionando. También tendremos que revisar la usabilidad de la aplicación.</w:t>
       </w:r>
     </w:p>
     <w:p>
       <w:r>
         <w:lastRenderedPageBreak/>
-        <w:t xml:space="preserve">Hemos seleccionado </w:t>
-      </w:r>
-      <w:proofErr w:type="spellStart"/>
-      <w:r>
-        <w:t>Room</w:t>
-      </w:r>
-      <w:proofErr w:type="spellEnd"/>
-      <w:r>
-        <w:t xml:space="preserve"> como capa de persistencia de datos, integrándolo con </w:t>
-      </w:r>
-      <w:proofErr w:type="spellStart"/>
-      <w:r>
-        <w:t>LiveData</w:t>
-      </w:r>
-      <w:proofErr w:type="spellEnd"/>
-      <w:r>
-        <w:t xml:space="preserve"> para manejar actualizaciones en tiempo real. El uso de KSP en lugar de KAPT optimizará la generación de código y reducirá los tiempos de compilación.</w:t>
-      </w:r>
-      <w:r>
-        <w:t xml:space="preserve"> </w:t>
-      </w:r>
-      <w:r>
-        <w:t xml:space="preserve">Junto con </w:t>
-      </w:r>
-      <w:proofErr w:type="spellStart"/>
-      <w:r>
-        <w:t>room</w:t>
-      </w:r>
-      <w:proofErr w:type="spellEnd"/>
-      <w:r>
-        <w:t xml:space="preserve">, usaremos </w:t>
-      </w:r>
-      <w:proofErr w:type="spellStart"/>
-      <w:r>
-        <w:t>viewModel</w:t>
-      </w:r>
-      <w:proofErr w:type="spellEnd"/>
-      <w:r>
-        <w:t xml:space="preserve"> para la consistencia de datos en la aplicación</w:t>
-      </w:r>
-      <w:r>
-        <w:t xml:space="preserve"> junto con otras tecnologías como </w:t>
-      </w:r>
-      <w:proofErr w:type="spellStart"/>
-      <w:r>
-        <w:t>LiveData</w:t>
-      </w:r>
-      <w:proofErr w:type="spellEnd"/>
-      <w:r>
-        <w:t>.</w:t>
-      </w:r>
-    </w:p>
-    <w:p/>
-    <w:p>
-      <w:r>
-        <w:t>Metodología.</w:t>
-      </w:r>
-    </w:p>
-    <w:p>
-      <w:r>
-        <w:t xml:space="preserve">Para el desarrollo de esta aplicación usaremos el IDE Android Studio, respaldado por Git mediante un repositorio en </w:t>
-      </w:r>
-      <w:proofErr w:type="spellStart"/>
-      <w:r>
-        <w:t>Github</w:t>
-      </w:r>
-      <w:proofErr w:type="spellEnd"/>
-      <w:r>
-        <w:t xml:space="preserve"> para el control de versiones.</w:t>
-      </w:r>
-    </w:p>
-    <w:p>
-      <w:r>
-        <w:t xml:space="preserve">Las pruebas de la aplicación se llevarán a cabo mediante test unitarios y pruebas instrumentadas, empleando herramientas como </w:t>
-      </w:r>
-      <w:proofErr w:type="spellStart"/>
-      <w:r>
-        <w:t>JUnit</w:t>
-      </w:r>
-      <w:proofErr w:type="spellEnd"/>
-      <w:r>
-        <w:t>.</w:t>
-      </w:r>
-    </w:p>
-    <w:p>
-      <w:r>
-        <w:t>En una primera etapa nos centraremos en el desarrollo de la lógica programática de las principales funcionalidades.</w:t>
-      </w:r>
-    </w:p>
-    <w:p>
-      <w:r>
-        <w:t>En una segunda etapa, pondremos más atención a toda la parte de la interfaz, intentando ajustar y pulir las vistas que tengamos funcionando. También tendremos que revisar la usabilidad de la aplicación.</w:t>
-      </w:r>
-    </w:p>
-    <w:p>
-      <w:r>
         <w:t>En una hipotética tercera etapa el objetivo sería añadir nuevas funcionalidades que completen la aplicación.</w:t>
       </w:r>
     </w:p>
@@ -1915,6 +1794,7 @@
   <w:style w:type="character" w:default="1" w:styleId="Fuentedeprrafopredeter">
     <w:name w:val="Default Paragraph Font"/>
     <w:uiPriority w:val="1"/>
+    <w:semiHidden/>
     <w:unhideWhenUsed/>
   </w:style>
   <w:style w:type="table" w:default="1" w:styleId="Tablanormal">

</xml_diff>